<commit_message>
Mar 16 - 11:00
</commit_message>
<xml_diff>
--- a/INF1279H/Personal Challenge - Hamid Parsazadeh.docx
+++ b/INF1279H/Personal Challenge - Hamid Parsazadeh.docx
@@ -3620,7 +3620,7 @@
                 <w:rFonts w:ascii="Calibri" w:eastAsia="Times New Roman" w:hAnsi="Calibri" w:cs="Calibri"/>
                 <w:color w:val="000000"/>
               </w:rPr>
-              <w:t>2</w:t>
+              <w:t>4</w:t>
             </w:r>
           </w:p>
         </w:tc>
@@ -3666,7 +3666,7 @@
                 <w:rFonts w:ascii="Calibri" w:eastAsia="Times New Roman" w:hAnsi="Calibri" w:cs="Calibri"/>
                 <w:color w:val="000000"/>
               </w:rPr>
-              <w:t>5</w:t>
+              <w:t>9</w:t>
             </w:r>
           </w:p>
         </w:tc>
@@ -3705,14 +3705,7 @@
                 <w:rFonts w:ascii="Calibri" w:eastAsia="Times New Roman" w:hAnsi="Calibri" w:cs="Calibri"/>
                 <w:color w:val="000000"/>
               </w:rPr>
-              <w:t>2</w:t>
-            </w:r>
-            <w:r>
-              <w:rPr>
-                <w:rFonts w:ascii="Calibri" w:eastAsia="Times New Roman" w:hAnsi="Calibri" w:cs="Calibri"/>
-                <w:color w:val="000000"/>
-              </w:rPr>
-              <w:t>8</w:t>
+              <w:t>31</w:t>
             </w:r>
           </w:p>
         </w:tc>
@@ -4023,7 +4016,7 @@
                 <w:rFonts w:ascii="Calibri" w:eastAsia="Times New Roman" w:hAnsi="Calibri" w:cs="Calibri"/>
                 <w:color w:val="000000"/>
               </w:rPr>
-              <w:t>8</w:t>
+              <w:t>7</w:t>
             </w:r>
           </w:p>
         </w:tc>
@@ -4101,7 +4094,7 @@
                 <w:rFonts w:ascii="Calibri" w:eastAsia="Times New Roman" w:hAnsi="Calibri" w:cs="Calibri"/>
                 <w:color w:val="000000"/>
               </w:rPr>
-              <w:t>2</w:t>
+              <w:t>1</w:t>
             </w:r>
           </w:p>
         </w:tc>
@@ -4214,7 +4207,7 @@
                 <w:rFonts w:ascii="Calibri" w:eastAsia="Times New Roman" w:hAnsi="Calibri" w:cs="Calibri"/>
                 <w:color w:val="000000"/>
               </w:rPr>
-              <w:t>6</w:t>
+              <w:t>5</w:t>
             </w:r>
           </w:p>
         </w:tc>
@@ -4253,7 +4246,7 @@
                 <w:rFonts w:ascii="Calibri" w:eastAsia="Times New Roman" w:hAnsi="Calibri" w:cs="Calibri"/>
                 <w:color w:val="000000"/>
               </w:rPr>
-              <w:t>2</w:t>
+              <w:t>1</w:t>
             </w:r>
           </w:p>
         </w:tc>
@@ -4292,7 +4285,7 @@
                 <w:rFonts w:ascii="Calibri" w:eastAsia="Times New Roman" w:hAnsi="Calibri" w:cs="Calibri"/>
                 <w:color w:val="000000"/>
               </w:rPr>
-              <w:t>4</w:t>
+              <w:t>3</w:t>
             </w:r>
           </w:p>
         </w:tc>
@@ -4444,7 +4437,7 @@
                 <w:rFonts w:ascii="Calibri" w:eastAsia="Times New Roman" w:hAnsi="Calibri" w:cs="Calibri"/>
                 <w:color w:val="000000"/>
               </w:rPr>
-              <w:t>7</w:t>
+              <w:t>6</w:t>
             </w:r>
           </w:p>
         </w:tc>
@@ -4728,18 +4721,18 @@
           <w:noProof/>
         </w:rPr>
         <w:drawing>
-          <wp:anchor distT="0" distB="0" distL="114300" distR="114300" simplePos="0" relativeHeight="251658240" behindDoc="0" locked="0" layoutInCell="1" allowOverlap="1">
+          <wp:anchor distT="0" distB="0" distL="114300" distR="114300" simplePos="0" relativeHeight="251660288" behindDoc="0" locked="0" layoutInCell="1" allowOverlap="1">
             <wp:simplePos x="0" y="0"/>
             <wp:positionH relativeFrom="column">
-              <wp:posOffset>3475355</wp:posOffset>
+              <wp:posOffset>3310890</wp:posOffset>
             </wp:positionH>
             <wp:positionV relativeFrom="paragraph">
-              <wp:posOffset>197485</wp:posOffset>
+              <wp:posOffset>-1270</wp:posOffset>
             </wp:positionV>
-            <wp:extent cx="2376170" cy="2145030"/>
-            <wp:effectExtent l="19050" t="0" r="5080" b="0"/>
+            <wp:extent cx="2580640" cy="2320925"/>
+            <wp:effectExtent l="19050" t="0" r="0" b="0"/>
             <wp:wrapSquare wrapText="bothSides"/>
-            <wp:docPr id="4" name="Picture 4"/>
+            <wp:docPr id="2" name="Picture 1"/>
             <wp:cNvGraphicFramePr>
               <a:graphicFrameLocks xmlns:a="http://schemas.openxmlformats.org/drawingml/2006/main" noChangeAspect="1"/>
             </wp:cNvGraphicFramePr>
@@ -4747,7 +4740,7 @@
               <a:graphicData uri="http://schemas.openxmlformats.org/drawingml/2006/picture">
                 <pic:pic xmlns:pic="http://schemas.openxmlformats.org/drawingml/2006/picture">
                   <pic:nvPicPr>
-                    <pic:cNvPr id="0" name="Picture 4"/>
+                    <pic:cNvPr id="0" name="Picture 1"/>
                     <pic:cNvPicPr>
                       <a:picLocks noChangeAspect="1" noChangeArrowheads="1"/>
                     </pic:cNvPicPr>
@@ -4762,7 +4755,7 @@
                   <pic:spPr bwMode="auto">
                     <a:xfrm>
                       <a:off x="0" y="0"/>
-                      <a:ext cx="2376170" cy="2145030"/>
+                      <a:ext cx="2580640" cy="2320925"/>
                     </a:xfrm>
                     <a:prstGeom prst="rect">
                       <a:avLst/>
@@ -4793,34 +4786,6 @@
         </w:rPr>
         <w:t>I tried a few potential solutions as manually calculating the class (ratings) weights or Re-Sampling to increase the number of training records with rating 1 to 4, and did not get any noticeable improvement. Maybe downsizing from rating 5 helps which I did not try.</w:t>
       </w:r>
-    </w:p>
-    <w:p>
-      <w:pPr>
-        <w:autoSpaceDE w:val="0"/>
-        <w:autoSpaceDN w:val="0"/>
-        <w:adjustRightInd w:val="0"/>
-        <w:spacing w:after="0" w:line="240" w:lineRule="auto"/>
-        <w:rPr>
-          <w:rFonts w:eastAsia="CMBX12" w:cstheme="minorHAnsi"/>
-          <w:b/>
-          <w:bCs/>
-          <w:noProof/>
-        </w:rPr>
-      </w:pPr>
-    </w:p>
-    <w:p>
-      <w:pPr>
-        <w:autoSpaceDE w:val="0"/>
-        <w:autoSpaceDN w:val="0"/>
-        <w:adjustRightInd w:val="0"/>
-        <w:spacing w:after="0" w:line="240" w:lineRule="auto"/>
-        <w:rPr>
-          <w:rFonts w:eastAsia="CMBX12" w:cstheme="minorHAnsi"/>
-          <w:b/>
-          <w:bCs/>
-          <w:noProof/>
-        </w:rPr>
-      </w:pPr>
     </w:p>
     <w:p>
       <w:pPr>
@@ -5449,7 +5414,7 @@
             <w:rPr>
               <w:noProof/>
             </w:rPr>
-            <w:t>5</w:t>
+            <w:t>4</w:t>
           </w:r>
         </w:fldSimple>
       </w:p>

</xml_diff>